<commit_message>
Minor changes to comments (consistent naming)
</commit_message>
<xml_diff>
--- a/MethodSCRIPTExamples-DotNet/MethodSCRIPT Examples.docx
+++ b/MethodSCRIPTExamples-DotNet/MethodSCRIPT Examples.docx
@@ -640,7 +640,7 @@
         <w:rPr>
           <w:lang w:val="en-US"/>
         </w:rPr>
-        <w:t>response from the device</w:t>
+        <w:t>from the device</w:t>
       </w:r>
       <w:r>
         <w:rPr>
@@ -965,6 +965,8 @@
       <w:pPr>
         <w:pStyle w:val="Heading2"/>
       </w:pPr>
+      <w:bookmarkStart w:id="0" w:name="_Hlk4600067"/>
+      <w:bookmarkStart w:id="1" w:name="_GoBack"/>
       <w:r>
         <w:t>Communications</w:t>
       </w:r>
@@ -1214,7 +1216,10 @@
         <w:t>ing</w:t>
       </w:r>
       <w:r>
-        <w:t xml:space="preserve"> response</w:t>
+        <w:t xml:space="preserve"> </w:t>
+      </w:r>
+      <w:r>
+        <w:t>the measurement packages</w:t>
       </w:r>
     </w:p>
     <w:p>
@@ -1267,7 +1272,10 @@
       </w:pPr>
       <w:r>
         <w:lastRenderedPageBreak/>
-        <w:t>Parsing the response</w:t>
+        <w:t xml:space="preserve">Parsing the </w:t>
+      </w:r>
+      <w:r>
+        <w:t>measurement packages</w:t>
       </w:r>
     </w:p>
     <w:p>
@@ -1341,7 +1349,19 @@
         <w:rPr>
           <w:lang w:val="en-US"/>
         </w:rPr>
-        <w:t>Here’s a set of data packages received from a Linear Sweep Voltammetry (LSV) measurement on a dummy cell with 10Kohm resistance.</w:t>
+        <w:t>Here’s a set of data packages received from a Linear Sweep Voltammetry (LSV) measurement on a dummy cell with 10</w:t>
+      </w:r>
+      <w:r>
+        <w:rPr>
+          <w:lang w:val="en-US"/>
+        </w:rPr>
+        <w:t xml:space="preserve"> kO</w:t>
+      </w:r>
+      <w:r>
+        <w:rPr>
+          <w:lang w:val="en-US"/>
+        </w:rPr>
+        <w:t>hm resistance.</w:t>
       </w:r>
     </w:p>
     <w:p>
@@ -1449,7 +1469,7 @@
         <w:rPr>
           <w:lang w:val="en-US"/>
         </w:rPr>
-        <w:t xml:space="preserve">While parsing a measurement data package, various identifiers are used to identify the type of package. For example, In the above sample, </w:t>
+        <w:t xml:space="preserve">While parsing a measurement package, various identifiers are used to identify the type of package. For example, In the above sample, </w:t>
       </w:r>
     </w:p>
     <w:p>
@@ -1528,7 +1548,19 @@
         <w:rPr>
           <w:lang w:val="en-US"/>
         </w:rPr>
-        <w:t>‘P’ marks the beginning of a row of data package.</w:t>
+        <w:t xml:space="preserve">‘P’ marks the beginning of </w:t>
+      </w:r>
+      <w:r>
+        <w:rPr>
+          <w:lang w:val="en-US"/>
+        </w:rPr>
+        <w:t>a measurement</w:t>
+      </w:r>
+      <w:r>
+        <w:rPr>
+          <w:lang w:val="en-US"/>
+        </w:rPr>
+        <w:t xml:space="preserve"> data package.</w:t>
       </w:r>
     </w:p>
     <w:p>
@@ -1587,8 +1619,6 @@
         </w:rPr>
         <w:t xml:space="preserve">s </w:t>
       </w:r>
-      <w:bookmarkStart w:id="0" w:name="_GoBack"/>
-      <w:bookmarkEnd w:id="0"/>
       <w:r>
         <w:rPr>
           <w:lang w:val="en-US"/>
@@ -3017,6 +3047,10 @@
           <w:lang w:val="en-US"/>
         </w:rPr>
       </w:pPr>
+      <w:bookmarkStart w:id="2" w:name="OLE_LINK4"/>
+      <w:bookmarkStart w:id="3" w:name="OLE_LINK5"/>
+      <w:bookmarkStart w:id="4" w:name="OLE_LINK6"/>
+      <w:bookmarkStart w:id="5" w:name="OLE_LINK7"/>
       <w:r>
         <w:rPr>
           <w:b/>
@@ -3066,6 +3100,11 @@
     </w:p>
     <w:p>
       <w:pPr>
+        <w:pStyle w:val="ListParagraph"/>
+        <w:numPr>
+          <w:ilvl w:val="0"/>
+          <w:numId w:val="46"/>
+        </w:numPr>
         <w:rPr>
           <w:lang w:val="en-US"/>
         </w:rPr>
@@ -3082,16 +3121,35 @@
         </w:rPr>
         <w:t>measurement data package from LSV measurement</w:t>
       </w:r>
-    </w:p>
-    <w:p>
-      <w:pPr>
-        <w:rPr>
-          <w:lang w:val="en-US"/>
-        </w:rPr>
-      </w:pPr>
-    </w:p>
-    <w:p>
-      <w:pPr>
+      <w:r>
+        <w:rPr>
+          <w:lang w:val="en-US"/>
+        </w:rPr>
+        <w:t xml:space="preserve"> on a dummy cell with 10</w:t>
+      </w:r>
+      <w:r>
+        <w:rPr>
+          <w:lang w:val="en-US"/>
+        </w:rPr>
+        <w:t xml:space="preserve"> </w:t>
+      </w:r>
+      <w:r>
+        <w:rPr>
+          <w:lang w:val="en-US"/>
+        </w:rPr>
+        <w:t>kOhm resistance.</w:t>
+      </w:r>
+    </w:p>
+    <w:p>
+      <w:pPr>
+        <w:rPr>
+          <w:lang w:val="en-US"/>
+        </w:rPr>
+      </w:pPr>
+    </w:p>
+    <w:p>
+      <w:pPr>
+        <w:ind w:left="708"/>
         <w:rPr>
           <w:lang w:val="it-IT"/>
         </w:rPr>
@@ -3105,6 +3163,7 @@
     </w:p>
     <w:p>
       <w:pPr>
+        <w:ind w:left="708"/>
         <w:rPr>
           <w:lang w:val="it-IT"/>
         </w:rPr>
@@ -3112,6 +3171,7 @@
     </w:p>
     <w:p>
       <w:pPr>
+        <w:ind w:left="708"/>
         <w:rPr>
           <w:lang w:val="it-IT"/>
         </w:rPr>
@@ -3143,7 +3203,7 @@
     </w:p>
     <w:p>
       <w:pPr>
-        <w:ind w:left="708" w:firstLine="708"/>
+        <w:ind w:left="1416" w:firstLine="708"/>
         <w:rPr>
           <w:lang w:val="en-US"/>
         </w:rPr>
@@ -3157,7 +3217,7 @@
     </w:p>
     <w:p>
       <w:pPr>
-        <w:ind w:left="708" w:firstLine="708"/>
+        <w:ind w:left="1416" w:firstLine="708"/>
         <w:rPr>
           <w:lang w:val="en-US"/>
         </w:rPr>
@@ -3171,7 +3231,7 @@
     </w:p>
     <w:p>
       <w:pPr>
-        <w:ind w:left="708" w:firstLine="708"/>
+        <w:ind w:left="1416" w:firstLine="708"/>
         <w:rPr>
           <w:lang w:val="en-US"/>
         </w:rPr>
@@ -3182,48 +3242,169 @@
         </w:rPr>
         <w:t>CR : 1mA (High speed)</w:t>
       </w:r>
-    </w:p>
-    <w:p>
-      <w:pPr>
-        <w:rPr>
-          <w:lang w:val="en-US"/>
-        </w:rPr>
-      </w:pPr>
-    </w:p>
-    <w:p>
-      <w:pPr>
-        <w:rPr>
-          <w:lang w:val="en-US"/>
-        </w:rPr>
-      </w:pPr>
-      <w:r>
-        <w:rPr>
-          <w:lang w:val="en-US"/>
-        </w:rPr>
+      <w:bookmarkEnd w:id="2"/>
+      <w:bookmarkEnd w:id="3"/>
+      <w:bookmarkEnd w:id="4"/>
+      <w:bookmarkEnd w:id="5"/>
+    </w:p>
+    <w:p>
+      <w:pPr>
+        <w:rPr>
+          <w:lang w:val="en-US"/>
+        </w:rPr>
+      </w:pPr>
+    </w:p>
+    <w:p>
+      <w:pPr>
+        <w:rPr>
+          <w:lang w:val="en-US"/>
+        </w:rPr>
+      </w:pPr>
+    </w:p>
+    <w:p>
+      <w:pPr>
+        <w:rPr>
+          <w:lang w:val="en-US"/>
+        </w:rPr>
+      </w:pPr>
+    </w:p>
+    <w:p>
+      <w:pPr>
+        <w:pStyle w:val="ListParagraph"/>
+        <w:numPr>
+          <w:ilvl w:val="0"/>
+          <w:numId w:val="46"/>
+        </w:numPr>
+        <w:rPr>
+          <w:lang w:val="en-US"/>
+        </w:rPr>
+      </w:pPr>
+      <w:r>
+        <w:rPr>
+          <w:lang w:val="en-US"/>
+        </w:rPr>
+        <w:lastRenderedPageBreak/>
         <w:t xml:space="preserve">A </w:t>
       </w:r>
       <w:r>
         <w:rPr>
           <w:lang w:val="en-US"/>
         </w:rPr>
-        <w:t>measurement data package f</w:t>
-      </w:r>
-      <w:r>
-        <w:rPr>
-          <w:lang w:val="en-US"/>
-        </w:rPr>
-        <w:t>rom EIS measurement</w:t>
-      </w:r>
-    </w:p>
-    <w:p>
-      <w:pPr>
-        <w:rPr>
-          <w:lang w:val="en-US"/>
-        </w:rPr>
-      </w:pPr>
-    </w:p>
-    <w:p>
-      <w:pPr>
+        <w:t>measurement data package from EIS measurement</w:t>
+      </w:r>
+      <w:r>
+        <w:rPr>
+          <w:lang w:val="en-US"/>
+        </w:rPr>
+        <w:t xml:space="preserve"> </w:t>
+      </w:r>
+      <w:r>
+        <w:rPr>
+          <w:lang w:val="en-US"/>
+        </w:rPr>
+        <w:t>on</w:t>
+      </w:r>
+      <w:r>
+        <w:rPr>
+          <w:lang w:val="en-US"/>
+        </w:rPr>
+        <w:t xml:space="preserve"> a dummy cell with </w:t>
+      </w:r>
+      <w:r>
+        <w:rPr>
+          <w:lang w:val="en-US"/>
+        </w:rPr>
+        <w:t>Randles</w:t>
+      </w:r>
+      <w:r>
+        <w:rPr>
+          <w:lang w:val="en-US"/>
+        </w:rPr>
+        <w:t xml:space="preserve"> circuit (</w:t>
+      </w:r>
+      <w:r>
+        <w:rPr>
+          <w:lang w:val="en-US"/>
+        </w:rPr>
+        <w:t>560</w:t>
+      </w:r>
+      <w:r>
+        <w:rPr>
+          <w:lang w:val="en-US"/>
+        </w:rPr>
+        <w:t xml:space="preserve"> </w:t>
+      </w:r>
+      <w:r>
+        <w:rPr>
+          <w:lang w:val="en-US"/>
+        </w:rPr>
+        <w:t>Ohm</w:t>
+      </w:r>
+      <w:r>
+        <w:rPr>
+          <w:lang w:val="en-US"/>
+        </w:rPr>
+        <w:t xml:space="preserve">, </w:t>
+      </w:r>
+      <w:r>
+        <w:rPr>
+          <w:lang w:val="en-US"/>
+        </w:rPr>
+        <w:t>10</w:t>
+      </w:r>
+      <w:r>
+        <w:rPr>
+          <w:lang w:val="en-US"/>
+        </w:rPr>
+        <w:t xml:space="preserve"> </w:t>
+      </w:r>
+      <w:r>
+        <w:rPr>
+          <w:lang w:val="en-US"/>
+        </w:rPr>
+        <w:t>kOhm</w:t>
+      </w:r>
+      <w:r>
+        <w:rPr>
+          <w:lang w:val="en-US"/>
+        </w:rPr>
+        <w:t xml:space="preserve">, </w:t>
+      </w:r>
+      <w:r>
+        <w:rPr>
+          <w:lang w:val="en-US"/>
+        </w:rPr>
+        <w:t>33</w:t>
+      </w:r>
+      <w:r>
+        <w:rPr>
+          <w:lang w:val="en-US"/>
+        </w:rPr>
+        <w:t xml:space="preserve"> </w:t>
+      </w:r>
+      <w:r>
+        <w:rPr>
+          <w:lang w:val="en-US"/>
+        </w:rPr>
+        <w:t>nF</w:t>
+      </w:r>
+      <w:r>
+        <w:rPr>
+          <w:lang w:val="en-US"/>
+        </w:rPr>
+        <w:t>)</w:t>
+      </w:r>
+    </w:p>
+    <w:p>
+      <w:pPr>
+        <w:rPr>
+          <w:lang w:val="en-US"/>
+        </w:rPr>
+      </w:pPr>
+    </w:p>
+    <w:p>
+      <w:pPr>
+        <w:ind w:left="708"/>
         <w:rPr>
           <w:lang w:val="en-US"/>
         </w:rPr>
@@ -3249,22 +3430,23 @@
     </w:p>
     <w:p>
       <w:pPr>
-        <w:rPr>
-          <w:lang w:val="en-US"/>
-        </w:rPr>
-      </w:pPr>
-    </w:p>
-    <w:p>
-      <w:pPr>
-        <w:rPr>
-          <w:lang w:val="en-US"/>
-        </w:rPr>
-      </w:pPr>
-      <w:r>
-        <w:rPr>
-          <w:lang w:val="en-US"/>
-        </w:rPr>
-        <w:lastRenderedPageBreak/>
+        <w:ind w:left="708"/>
+        <w:rPr>
+          <w:lang w:val="en-US"/>
+        </w:rPr>
+      </w:pPr>
+    </w:p>
+    <w:p>
+      <w:pPr>
+        <w:ind w:left="708"/>
+        <w:rPr>
+          <w:lang w:val="en-US"/>
+        </w:rPr>
+      </w:pPr>
+      <w:r>
+        <w:rPr>
+          <w:lang w:val="en-US"/>
+        </w:rPr>
         <w:t xml:space="preserve">Output: </w:t>
       </w:r>
       <w:r>
@@ -3288,7 +3470,7 @@
     </w:p>
     <w:p>
       <w:pPr>
-        <w:ind w:left="708" w:firstLine="708"/>
+        <w:ind w:left="1416" w:firstLine="708"/>
         <w:rPr>
           <w:lang w:val="en-US"/>
         </w:rPr>
@@ -3316,7 +3498,7 @@
     </w:p>
     <w:p>
       <w:pPr>
-        <w:ind w:left="1416"/>
+        <w:ind w:left="2124"/>
         <w:rPr>
           <w:lang w:val="en-US"/>
         </w:rPr>
@@ -3341,6 +3523,8 @@
         <w:tab/>
         <w:t>CR : 5mA</w:t>
       </w:r>
+      <w:bookmarkEnd w:id="0"/>
+      <w:bookmarkEnd w:id="1"/>
     </w:p>
     <w:p>
       <w:pPr>
@@ -3449,29 +3633,19 @@
     <w:p>
       <w:pPr>
         <w:rPr>
+          <w:rFonts w:ascii="Courier New" w:hAnsi="Courier New"/>
+          <w:iCs/>
+          <w:color w:val="000000" w:themeColor="text1"/>
+          <w:shd w:val="clear" w:color="auto" w:fill="F2F2F2" w:themeFill="background1" w:themeFillShade="F2"/>
+          <w:lang w:val="en-US" w:eastAsia="en-GB"/>
+        </w:rPr>
+      </w:pPr>
+      <w:r>
+        <w:rPr>
           <w:rStyle w:val="code"/>
         </w:rPr>
-      </w:pPr>
-      <w:r>
-        <w:rPr>
-          <w:rStyle w:val="code"/>
-        </w:rPr>
         <w:t>using OxyPlot.Series;</w:t>
       </w:r>
-    </w:p>
-    <w:p>
-      <w:pPr>
-        <w:rPr>
-          <w:rStyle w:val="code"/>
-        </w:rPr>
-      </w:pPr>
-    </w:p>
-    <w:p>
-      <w:pPr>
-        <w:rPr>
-          <w:lang w:val="en-US"/>
-        </w:rPr>
-      </w:pPr>
     </w:p>
     <w:p>
       <w:pPr>
@@ -5502,6 +5676,119 @@
     </w:lvl>
   </w:abstractNum>
   <w:abstractNum w:abstractNumId="19" w15:restartNumberingAfterBreak="0">
+    <w:nsid w:val="25D5186B"/>
+    <w:multiLevelType w:val="hybridMultilevel"/>
+    <w:tmpl w:val="6E587D80"/>
+    <w:lvl w:ilvl="0" w:tplc="20000001">
+      <w:start w:val="1"/>
+      <w:numFmt w:val="bullet"/>
+      <w:lvlText w:val=""/>
+      <w:lvlJc w:val="left"/>
+      <w:pPr>
+        <w:ind w:left="720" w:hanging="360"/>
+      </w:pPr>
+      <w:rPr>
+        <w:rFonts w:ascii="Symbol" w:hAnsi="Symbol" w:hint="default"/>
+      </w:rPr>
+    </w:lvl>
+    <w:lvl w:ilvl="1" w:tplc="20000003" w:tentative="1">
+      <w:start w:val="1"/>
+      <w:numFmt w:val="bullet"/>
+      <w:lvlText w:val="o"/>
+      <w:lvlJc w:val="left"/>
+      <w:pPr>
+        <w:ind w:left="1440" w:hanging="360"/>
+      </w:pPr>
+      <w:rPr>
+        <w:rFonts w:ascii="Courier New" w:hAnsi="Courier New" w:cs="Courier New" w:hint="default"/>
+      </w:rPr>
+    </w:lvl>
+    <w:lvl w:ilvl="2" w:tplc="20000005" w:tentative="1">
+      <w:start w:val="1"/>
+      <w:numFmt w:val="bullet"/>
+      <w:lvlText w:val=""/>
+      <w:lvlJc w:val="left"/>
+      <w:pPr>
+        <w:ind w:left="2160" w:hanging="360"/>
+      </w:pPr>
+      <w:rPr>
+        <w:rFonts w:ascii="Wingdings" w:hAnsi="Wingdings" w:hint="default"/>
+      </w:rPr>
+    </w:lvl>
+    <w:lvl w:ilvl="3" w:tplc="20000001" w:tentative="1">
+      <w:start w:val="1"/>
+      <w:numFmt w:val="bullet"/>
+      <w:lvlText w:val=""/>
+      <w:lvlJc w:val="left"/>
+      <w:pPr>
+        <w:ind w:left="2880" w:hanging="360"/>
+      </w:pPr>
+      <w:rPr>
+        <w:rFonts w:ascii="Symbol" w:hAnsi="Symbol" w:hint="default"/>
+      </w:rPr>
+    </w:lvl>
+    <w:lvl w:ilvl="4" w:tplc="20000003" w:tentative="1">
+      <w:start w:val="1"/>
+      <w:numFmt w:val="bullet"/>
+      <w:lvlText w:val="o"/>
+      <w:lvlJc w:val="left"/>
+      <w:pPr>
+        <w:ind w:left="3600" w:hanging="360"/>
+      </w:pPr>
+      <w:rPr>
+        <w:rFonts w:ascii="Courier New" w:hAnsi="Courier New" w:cs="Courier New" w:hint="default"/>
+      </w:rPr>
+    </w:lvl>
+    <w:lvl w:ilvl="5" w:tplc="20000005" w:tentative="1">
+      <w:start w:val="1"/>
+      <w:numFmt w:val="bullet"/>
+      <w:lvlText w:val=""/>
+      <w:lvlJc w:val="left"/>
+      <w:pPr>
+        <w:ind w:left="4320" w:hanging="360"/>
+      </w:pPr>
+      <w:rPr>
+        <w:rFonts w:ascii="Wingdings" w:hAnsi="Wingdings" w:hint="default"/>
+      </w:rPr>
+    </w:lvl>
+    <w:lvl w:ilvl="6" w:tplc="20000001" w:tentative="1">
+      <w:start w:val="1"/>
+      <w:numFmt w:val="bullet"/>
+      <w:lvlText w:val=""/>
+      <w:lvlJc w:val="left"/>
+      <w:pPr>
+        <w:ind w:left="5040" w:hanging="360"/>
+      </w:pPr>
+      <w:rPr>
+        <w:rFonts w:ascii="Symbol" w:hAnsi="Symbol" w:hint="default"/>
+      </w:rPr>
+    </w:lvl>
+    <w:lvl w:ilvl="7" w:tplc="20000003" w:tentative="1">
+      <w:start w:val="1"/>
+      <w:numFmt w:val="bullet"/>
+      <w:lvlText w:val="o"/>
+      <w:lvlJc w:val="left"/>
+      <w:pPr>
+        <w:ind w:left="5760" w:hanging="360"/>
+      </w:pPr>
+      <w:rPr>
+        <w:rFonts w:ascii="Courier New" w:hAnsi="Courier New" w:cs="Courier New" w:hint="default"/>
+      </w:rPr>
+    </w:lvl>
+    <w:lvl w:ilvl="8" w:tplc="20000005" w:tentative="1">
+      <w:start w:val="1"/>
+      <w:numFmt w:val="bullet"/>
+      <w:lvlText w:val=""/>
+      <w:lvlJc w:val="left"/>
+      <w:pPr>
+        <w:ind w:left="6480" w:hanging="360"/>
+      </w:pPr>
+      <w:rPr>
+        <w:rFonts w:ascii="Wingdings" w:hAnsi="Wingdings" w:hint="default"/>
+      </w:rPr>
+    </w:lvl>
+  </w:abstractNum>
+  <w:abstractNum w:abstractNumId="20" w15:restartNumberingAfterBreak="0">
     <w:nsid w:val="286F6B26"/>
     <w:multiLevelType w:val="hybridMultilevel"/>
     <w:tmpl w:val="997CC0B0"/>
@@ -5614,7 +5901,7 @@
       </w:rPr>
     </w:lvl>
   </w:abstractNum>
-  <w:abstractNum w:abstractNumId="20" w15:restartNumberingAfterBreak="0">
+  <w:abstractNum w:abstractNumId="21" w15:restartNumberingAfterBreak="0">
     <w:nsid w:val="2D070EEF"/>
     <w:multiLevelType w:val="hybridMultilevel"/>
     <w:tmpl w:val="E38C2ADC"/>
@@ -5753,7 +6040,7 @@
       </w:rPr>
     </w:lvl>
   </w:abstractNum>
-  <w:abstractNum w:abstractNumId="21" w15:restartNumberingAfterBreak="0">
+  <w:abstractNum w:abstractNumId="22" w15:restartNumberingAfterBreak="0">
     <w:nsid w:val="2D1836EB"/>
     <w:multiLevelType w:val="multilevel"/>
     <w:tmpl w:val="09F45482"/>
@@ -5902,7 +6189,7 @@
       </w:rPr>
     </w:lvl>
   </w:abstractNum>
-  <w:abstractNum w:abstractNumId="22" w15:restartNumberingAfterBreak="0">
+  <w:abstractNum w:abstractNumId="23" w15:restartNumberingAfterBreak="0">
     <w:nsid w:val="3CE901A4"/>
     <w:multiLevelType w:val="hybridMultilevel"/>
     <w:tmpl w:val="F594FB08"/>
@@ -6014,7 +6301,7 @@
       </w:rPr>
     </w:lvl>
   </w:abstractNum>
-  <w:abstractNum w:abstractNumId="23" w15:restartNumberingAfterBreak="0">
+  <w:abstractNum w:abstractNumId="24" w15:restartNumberingAfterBreak="0">
     <w:nsid w:val="48BE6121"/>
     <w:multiLevelType w:val="hybridMultilevel"/>
     <w:tmpl w:val="09B4B136"/>
@@ -6126,7 +6413,7 @@
       </w:rPr>
     </w:lvl>
   </w:abstractNum>
-  <w:abstractNum w:abstractNumId="24" w15:restartNumberingAfterBreak="0">
+  <w:abstractNum w:abstractNumId="25" w15:restartNumberingAfterBreak="0">
     <w:nsid w:val="494C1CC8"/>
     <w:multiLevelType w:val="multilevel"/>
     <w:tmpl w:val="D9066BBA"/>
@@ -6239,7 +6526,7 @@
       </w:pPr>
     </w:lvl>
   </w:abstractNum>
-  <w:abstractNum w:abstractNumId="25" w15:restartNumberingAfterBreak="0">
+  <w:abstractNum w:abstractNumId="26" w15:restartNumberingAfterBreak="0">
     <w:nsid w:val="4F2D398A"/>
     <w:multiLevelType w:val="hybridMultilevel"/>
     <w:tmpl w:val="2D8C9F68"/>
@@ -6379,7 +6666,7 @@
       </w:rPr>
     </w:lvl>
   </w:abstractNum>
-  <w:abstractNum w:abstractNumId="26" w15:restartNumberingAfterBreak="0">
+  <w:abstractNum w:abstractNumId="27" w15:restartNumberingAfterBreak="0">
     <w:nsid w:val="57800A6D"/>
     <w:multiLevelType w:val="multilevel"/>
     <w:tmpl w:val="61CE9524"/>
@@ -6492,7 +6779,7 @@
       </w:pPr>
     </w:lvl>
   </w:abstractNum>
-  <w:abstractNum w:abstractNumId="27" w15:restartNumberingAfterBreak="0">
+  <w:abstractNum w:abstractNumId="28" w15:restartNumberingAfterBreak="0">
     <w:nsid w:val="5A471C6C"/>
     <w:multiLevelType w:val="hybridMultilevel"/>
     <w:tmpl w:val="7FB82908"/>
@@ -6605,7 +6892,7 @@
       </w:rPr>
     </w:lvl>
   </w:abstractNum>
-  <w:abstractNum w:abstractNumId="28" w15:restartNumberingAfterBreak="0">
+  <w:abstractNum w:abstractNumId="29" w15:restartNumberingAfterBreak="0">
     <w:nsid w:val="5D8C160E"/>
     <w:multiLevelType w:val="multilevel"/>
     <w:tmpl w:val="A808BADC"/>
@@ -6718,7 +7005,7 @@
       </w:pPr>
     </w:lvl>
   </w:abstractNum>
-  <w:abstractNum w:abstractNumId="29" w15:restartNumberingAfterBreak="0">
+  <w:abstractNum w:abstractNumId="30" w15:restartNumberingAfterBreak="0">
     <w:nsid w:val="6C955FFD"/>
     <w:multiLevelType w:val="hybridMultilevel"/>
     <w:tmpl w:val="57E2D83C"/>
@@ -6831,7 +7118,7 @@
       </w:rPr>
     </w:lvl>
   </w:abstractNum>
-  <w:abstractNum w:abstractNumId="30" w15:restartNumberingAfterBreak="0">
+  <w:abstractNum w:abstractNumId="31" w15:restartNumberingAfterBreak="0">
     <w:nsid w:val="73C05159"/>
     <w:multiLevelType w:val="multilevel"/>
     <w:tmpl w:val="F55A3C4A"/>
@@ -6944,7 +7231,7 @@
       </w:pPr>
     </w:lvl>
   </w:abstractNum>
-  <w:abstractNum w:abstractNumId="31" w15:restartNumberingAfterBreak="0">
+  <w:abstractNum w:abstractNumId="32" w15:restartNumberingAfterBreak="0">
     <w:nsid w:val="75E11698"/>
     <w:multiLevelType w:val="hybridMultilevel"/>
     <w:tmpl w:val="2EF03BF0"/>
@@ -7057,7 +7344,7 @@
       </w:rPr>
     </w:lvl>
   </w:abstractNum>
-  <w:abstractNum w:abstractNumId="32" w15:restartNumberingAfterBreak="0">
+  <w:abstractNum w:abstractNumId="33" w15:restartNumberingAfterBreak="0">
     <w:nsid w:val="77136C0E"/>
     <w:multiLevelType w:val="hybridMultilevel"/>
     <w:tmpl w:val="5F60394C"/>
@@ -7196,7 +7483,7 @@
       </w:rPr>
     </w:lvl>
   </w:abstractNum>
-  <w:abstractNum w:abstractNumId="33" w15:restartNumberingAfterBreak="0">
+  <w:abstractNum w:abstractNumId="34" w15:restartNumberingAfterBreak="0">
     <w:nsid w:val="7ED450F3"/>
     <w:multiLevelType w:val="hybridMultilevel"/>
     <w:tmpl w:val="6ADAC862"/>
@@ -7373,13 +7660,13 @@
     <w:abstractNumId w:val="18"/>
   </w:num>
   <w:num w:numId="13">
-    <w:abstractNumId w:val="25"/>
+    <w:abstractNumId w:val="26"/>
   </w:num>
   <w:num w:numId="14">
-    <w:abstractNumId w:val="32"/>
+    <w:abstractNumId w:val="33"/>
   </w:num>
   <w:num w:numId="15">
-    <w:abstractNumId w:val="33"/>
+    <w:abstractNumId w:val="34"/>
   </w:num>
   <w:num w:numId="16">
     <w:abstractNumId w:val="15"/>
@@ -7415,52 +7702,52 @@
     <w:abstractNumId w:val="0"/>
   </w:num>
   <w:num w:numId="27">
-    <w:abstractNumId w:val="20"/>
+    <w:abstractNumId w:val="21"/>
   </w:num>
   <w:num w:numId="28">
     <w:abstractNumId w:val="14"/>
   </w:num>
   <w:num w:numId="29">
-    <w:abstractNumId w:val="22"/>
+    <w:abstractNumId w:val="23"/>
   </w:num>
   <w:num w:numId="30">
-    <w:abstractNumId w:val="23"/>
+    <w:abstractNumId w:val="24"/>
   </w:num>
   <w:num w:numId="31">
-    <w:abstractNumId w:val="27"/>
+    <w:abstractNumId w:val="28"/>
   </w:num>
   <w:num w:numId="32">
-    <w:abstractNumId w:val="29"/>
+    <w:abstractNumId w:val="30"/>
   </w:num>
   <w:num w:numId="33">
     <w:abstractNumId w:val="13"/>
   </w:num>
   <w:num w:numId="34">
-    <w:abstractNumId w:val="31"/>
+    <w:abstractNumId w:val="32"/>
   </w:num>
   <w:num w:numId="35">
-    <w:abstractNumId w:val="19"/>
+    <w:abstractNumId w:val="20"/>
   </w:num>
   <w:num w:numId="36">
-    <w:abstractNumId w:val="24"/>
+    <w:abstractNumId w:val="25"/>
   </w:num>
   <w:num w:numId="37">
     <w:abstractNumId w:val="17"/>
   </w:num>
   <w:num w:numId="38">
-    <w:abstractNumId w:val="26"/>
+    <w:abstractNumId w:val="27"/>
   </w:num>
   <w:num w:numId="39">
     <w:abstractNumId w:val="12"/>
   </w:num>
   <w:num w:numId="40">
-    <w:abstractNumId w:val="28"/>
+    <w:abstractNumId w:val="29"/>
   </w:num>
   <w:num w:numId="41">
-    <w:abstractNumId w:val="30"/>
+    <w:abstractNumId w:val="31"/>
   </w:num>
   <w:num w:numId="42">
-    <w:abstractNumId w:val="21"/>
+    <w:abstractNumId w:val="22"/>
   </w:num>
   <w:num w:numId="43">
     <w:abstractNumId w:val="11"/>
@@ -7470,6 +7757,9 @@
   </w:num>
   <w:num w:numId="45">
     <w:abstractNumId w:val="16"/>
+  </w:num>
+  <w:num w:numId="46">
+    <w:abstractNumId w:val="19"/>
   </w:num>
 </w:numbering>
 </file>
@@ -9106,14 +9396,18 @@
     <w:rsid w:val="000A2110"/>
     <w:rsid w:val="00113D37"/>
     <w:rsid w:val="002D6EE5"/>
+    <w:rsid w:val="004F743E"/>
     <w:rsid w:val="005B36A8"/>
+    <w:rsid w:val="006013E0"/>
     <w:rsid w:val="006439E2"/>
     <w:rsid w:val="007A012D"/>
     <w:rsid w:val="008A6C3F"/>
     <w:rsid w:val="008B5A90"/>
+    <w:rsid w:val="008B7BE2"/>
     <w:rsid w:val="00913195"/>
     <w:rsid w:val="00970FBF"/>
     <w:rsid w:val="00980740"/>
+    <w:rsid w:val="009F359B"/>
     <w:rsid w:val="00A02375"/>
     <w:rsid w:val="00A85D04"/>
     <w:rsid w:val="00A9376C"/>
@@ -9911,7 +10205,7 @@
 </file>
 
 <file path=customXml/itemProps1.xml><?xml version="1.0" encoding="utf-8"?>
-<ds:datastoreItem xmlns:ds="http://schemas.openxmlformats.org/officeDocument/2006/customXml" ds:itemID="{87A6DB04-69C7-4345-AFDB-DF82F533BFD1}">
+<ds:datastoreItem xmlns:ds="http://schemas.openxmlformats.org/officeDocument/2006/customXml" ds:itemID="{CE08F1FB-930C-4FE5-88D0-17289B26CC68}">
   <ds:schemaRefs>
     <ds:schemaRef ds:uri="http://schemas.openxmlformats.org/officeDocument/2006/bibliography"/>
   </ds:schemaRefs>

</xml_diff>